<commit_message>
after shopping cart construction.
</commit_message>
<xml_diff>
--- a/projectLog.docx
+++ b/projectLog.docx
@@ -112,11 +112,6 @@
       </w:r>
     </w:p>
     <w:p>
-      <w:pPr>
-        <w:rPr>
-          <w:rFonts w:hint="eastAsia"/>
-        </w:rPr>
-      </w:pPr>
       <w:r>
         <w:t>V</w:t>
       </w:r>
@@ -130,10 +125,16 @@
         <w:t xml:space="preserve"> can’t use 4.0.4, otherwise it will report 404 error at /j_spring_security_check page.</w:t>
       </w:r>
       <w:r>
-        <w:t xml:space="preserve"> Version 3.1.4 is perfect.</w:t>
+        <w:t xml:space="preserve"> Version </w:t>
+      </w:r>
+      <w:r>
+        <w:t>below than 3.2.9 is ok</w:t>
       </w:r>
       <w:bookmarkStart w:id="0" w:name="_GoBack"/>
       <w:bookmarkEnd w:id="0"/>
+      <w:r>
+        <w:t>.</w:t>
+      </w:r>
     </w:p>
     <w:sectPr>
       <w:pgSz w:w="11906" w:h="16838"/>

</xml_diff>